<commit_message>
Wrapping up DEB manuscript and submitting it
</commit_message>
<xml_diff>
--- a/DEBkiss results/Post defense work/Manuscript/Guidelines for Ecological Modelling.docx
+++ b/DEBkiss results/Post defense work/Manuscript/Guidelines for Ecological Modelling.docx
@@ -120,8 +120,13 @@
         </w:numPr>
       </w:pPr>
       <w:r>
-        <w:t>Indicate if color should be used for any figures in print</w:t>
-      </w:r>
+        <w:t xml:space="preserve">Indicate if color should be used for any figures in </w:t>
+      </w:r>
+      <w:proofErr w:type="gramStart"/>
+      <w:r>
+        <w:t>print</w:t>
+      </w:r>
+      <w:proofErr w:type="gramEnd"/>
     </w:p>
     <w:p>
       <w:pPr>
@@ -156,19 +161,35 @@
         </w:numPr>
       </w:pPr>
       <w:r>
-        <w:t xml:space="preserve">Check reference list/in text citations, figure and table numbers, spelling and grammar. </w:t>
-      </w:r>
-    </w:p>
-    <w:p>
-      <w:pPr>
-        <w:pStyle w:val="TS"/>
-        <w:numPr>
-          <w:ilvl w:val="1"/>
-          <w:numId w:val="1"/>
-        </w:numPr>
-      </w:pPr>
-      <w:r>
-        <w:t xml:space="preserve">Competing interests statement. </w:t>
+        <w:t xml:space="preserve">Check reference list/in text citations, figure and table numbers, </w:t>
+      </w:r>
+      <w:proofErr w:type="gramStart"/>
+      <w:r>
+        <w:t>spelling</w:t>
+      </w:r>
+      <w:proofErr w:type="gramEnd"/>
+      <w:r>
+        <w:t xml:space="preserve"> and grammar. </w:t>
+      </w:r>
+    </w:p>
+    <w:p>
+      <w:pPr>
+        <w:pStyle w:val="TS"/>
+        <w:numPr>
+          <w:ilvl w:val="1"/>
+          <w:numId w:val="1"/>
+        </w:numPr>
+      </w:pPr>
+      <w:r>
+        <w:t xml:space="preserve">Competing </w:t>
+      </w:r>
+      <w:proofErr w:type="gramStart"/>
+      <w:r>
+        <w:t>interests</w:t>
+      </w:r>
+      <w:proofErr w:type="gramEnd"/>
+      <w:r>
+        <w:t xml:space="preserve"> statement. </w:t>
       </w:r>
     </w:p>
     <w:p>
@@ -396,7 +417,15 @@
         </w:numPr>
       </w:pPr>
       <w:r>
-        <w:t>Has the model been presented in such details that the reader is able to develop the model?</w:t>
+        <w:t xml:space="preserve">Has the model been presented in such </w:t>
+      </w:r>
+      <w:proofErr w:type="gramStart"/>
+      <w:r>
+        <w:t>details</w:t>
+      </w:r>
+      <w:proofErr w:type="gramEnd"/>
+      <w:r>
+        <w:t xml:space="preserve"> that the reader is able to develop the model?</w:t>
       </w:r>
     </w:p>
     <w:p>
@@ -540,7 +569,15 @@
         </w:numPr>
       </w:pPr>
       <w:r>
-        <w:t xml:space="preserve">Can put everything in one word/pdf file, or include figures as source files. </w:t>
+        <w:t xml:space="preserve">Can put everything in one word/pdf </w:t>
+      </w:r>
+      <w:proofErr w:type="gramStart"/>
+      <w:r>
+        <w:t>file, or</w:t>
+      </w:r>
+      <w:proofErr w:type="gramEnd"/>
+      <w:r>
+        <w:t xml:space="preserve"> include figures as source files. </w:t>
       </w:r>
     </w:p>
     <w:p>
@@ -596,7 +633,15 @@
         </w:numPr>
       </w:pPr>
       <w:r>
-        <w:t xml:space="preserve">Essential elements: abstract, keywords, introduction, materials and methods, results, conclusions, artwork and tables with captions. </w:t>
+        <w:t xml:space="preserve">Essential elements: abstract, keywords, introduction, materials and methods, results, conclusions, </w:t>
+      </w:r>
+      <w:proofErr w:type="gramStart"/>
+      <w:r>
+        <w:t>artwork</w:t>
+      </w:r>
+      <w:proofErr w:type="gramEnd"/>
+      <w:r>
+        <w:t xml:space="preserve"> and tables with captions. </w:t>
       </w:r>
     </w:p>
     <w:p>
@@ -668,19 +713,27 @@
         </w:numPr>
       </w:pPr>
       <w:r>
-        <w:t xml:space="preserve">Discussion: explore significance of the results of the work (without just repeating them). Explain in significance in the context of the current literature. </w:t>
-      </w:r>
-    </w:p>
-    <w:p>
-      <w:pPr>
-        <w:pStyle w:val="TS"/>
-        <w:numPr>
-          <w:ilvl w:val="1"/>
-          <w:numId w:val="1"/>
-        </w:numPr>
-      </w:pPr>
-      <w:r>
-        <w:t>Conclusions: need to add this. Or use existing last 2 paragraphs. Did dissertation chapter have conclusions section?</w:t>
+        <w:t xml:space="preserve">Discussion: explore significance of the results of the work (without just repeating them). Explain significance in the context of the current literature. </w:t>
+      </w:r>
+    </w:p>
+    <w:p>
+      <w:pPr>
+        <w:pStyle w:val="TS"/>
+        <w:numPr>
+          <w:ilvl w:val="1"/>
+          <w:numId w:val="1"/>
+        </w:numPr>
+      </w:pPr>
+      <w:r>
+        <w:t xml:space="preserve">Conclusions: need to add this. Or use </w:t>
+      </w:r>
+      <w:proofErr w:type="gramStart"/>
+      <w:r>
+        <w:t>existing</w:t>
+      </w:r>
+      <w:proofErr w:type="gramEnd"/>
+      <w:r>
+        <w:t xml:space="preserve"> last 2 paragraphs. Did dissertation chapter have conclusions section?</w:t>
       </w:r>
     </w:p>
     <w:p>

</xml_diff>